<commit_message>
fix: fix spelling error
</commit_message>
<xml_diff>
--- a/presentation/report/output/infosec-intro-presentation-report.docx
+++ b/presentation/report/output/infosec-intro-presentation-report.docx
@@ -77,38 +77,24 @@
     </w:p>
     <w:p>
       <w:pPr>
-        <w:pStyle w:val="Compact"/>
         <w:numPr>
           <w:ilvl w:val="0"/>
           <w:numId w:val="1001"/>
         </w:numPr>
       </w:pPr>
       <w:r>
-        <w:t xml:space="preserve">Презентация как текст</w:t>
-      </w:r>
-    </w:p>
-    <w:p>
-      <w:pPr>
-        <w:pStyle w:val="Compact"/>
+        <w:t xml:space="preserve">Обьект исследования - фишинг.</w:t>
+      </w:r>
+    </w:p>
+    <w:p>
+      <w:pPr>
         <w:numPr>
           <w:ilvl w:val="0"/>
           <w:numId w:val="1001"/>
         </w:numPr>
       </w:pPr>
       <w:r>
-        <w:t xml:space="preserve">Программное обеспечение для создания презентаций</w:t>
-      </w:r>
-    </w:p>
-    <w:p>
-      <w:pPr>
-        <w:pStyle w:val="Compact"/>
-        <w:numPr>
-          <w:ilvl w:val="0"/>
-          <w:numId w:val="1001"/>
-        </w:numPr>
-      </w:pPr>
-      <w:r>
-        <w:t xml:space="preserve">Входные и выходные форматы презентаций</w:t>
+        <w:t xml:space="preserve">Предмет исследования - методы защиты от фишинга в сфере информационной безопасности.</w:t>
       </w:r>
     </w:p>
     <w:bookmarkEnd w:id="20"/>

</xml_diff>